<commit_message>
mise a jour avant diffusion
</commit_message>
<xml_diff>
--- a/Support/sources/Fournisseurs.docx
+++ b/Support/sources/Fournisseurs.docx
@@ -90,7 +90,7 @@
           <w:sz w:val="20"/>
           <w:szCs w:val="20"/>
         </w:rPr>
-        <w:t>08/02/2025 18:59:33</w:t>
+        <w:t>21/06/2025 20:27:41</w:t>
       </w:r>
       <w:r>
         <w:rPr>
@@ -169,7 +169,7 @@
         </w:trPr>
         <w:tc>
           <w:tcPr>
-            <w:tcW w:w="2817" w:type="dxa"/>
+            <w:tcW w:w="2816" w:type="dxa"/>
             <w:tcBorders>
               <w:top w:val="single" w:sz="4" w:space="0" w:color="auto"/>
               <w:left w:val="single" w:sz="4" w:space="0" w:color="auto"/>
@@ -202,7 +202,7 @@
         </w:tc>
         <w:tc>
           <w:tcPr>
-            <w:tcW w:w="2581" w:type="dxa"/>
+            <w:tcW w:w="2580" w:type="dxa"/>
             <w:tcBorders>
               <w:top w:val="single" w:sz="4" w:space="0" w:color="auto"/>
               <w:left w:val="single" w:sz="4" w:space="0" w:color="auto"/>
@@ -240,7 +240,7 @@
         </w:tc>
         <w:tc>
           <w:tcPr>
-            <w:tcW w:w="1401" w:type="dxa"/>
+            <w:tcW w:w="1405" w:type="dxa"/>
             <w:tcBorders>
               <w:top w:val="single" w:sz="4" w:space="0" w:color="auto"/>
               <w:left w:val="single" w:sz="4" w:space="0" w:color="auto"/>
@@ -255,13 +255,13 @@
               <w:jc w:val="center"/>
             </w:pPr>
             <w:r>
-              <w:t>10/01/2025</w:t>
+              <w:t>01/07/2025</w:t>
             </w:r>
           </w:p>
         </w:tc>
         <w:tc>
           <w:tcPr>
-            <w:tcW w:w="3657" w:type="dxa"/>
+            <w:tcW w:w="3655" w:type="dxa"/>
             <w:tcBorders>
               <w:top w:val="single" w:sz="4" w:space="0" w:color="auto"/>
               <w:left w:val="single" w:sz="4" w:space="0" w:color="auto"/>
@@ -280,10 +280,16 @@
                 <w:b/>
                 <w:bCs/>
               </w:rPr>
-              <w:t>Non Actif</w:t>
-            </w:r>
-            <w:r>
-              <w:t> : données tarifaires</w:t>
+              <w:t>Actif</w:t>
+            </w:r>
+            <w:r>
+              <w:t xml:space="preserve"> : </w:t>
+            </w:r>
+            <w:r>
+              <w:rPr>
+                <w:color w:val="EE0000"/>
+              </w:rPr>
+              <w:t>en cours de test</w:t>
             </w:r>
           </w:p>
           <w:p>
@@ -311,7 +317,7 @@
         </w:trPr>
         <w:tc>
           <w:tcPr>
-            <w:tcW w:w="2817" w:type="dxa"/>
+            <w:tcW w:w="2816" w:type="dxa"/>
             <w:tcBorders>
               <w:top w:val="single" w:sz="4" w:space="0" w:color="auto"/>
               <w:left w:val="single" w:sz="4" w:space="0" w:color="auto"/>
@@ -342,7 +348,7 @@
         </w:tc>
         <w:tc>
           <w:tcPr>
-            <w:tcW w:w="2581" w:type="dxa"/>
+            <w:tcW w:w="2580" w:type="dxa"/>
             <w:tcBorders>
               <w:top w:val="single" w:sz="4" w:space="0" w:color="auto"/>
               <w:left w:val="single" w:sz="4" w:space="0" w:color="auto"/>
@@ -360,20 +366,18 @@
                 <w:bCs/>
               </w:rPr>
             </w:pPr>
-            <w:proofErr w:type="spellStart"/>
             <w:r>
               <w:rPr>
                 <w:b/>
                 <w:bCs/>
               </w:rPr>
-              <w:t>Debeaulieu</w:t>
-            </w:r>
-            <w:proofErr w:type="spellEnd"/>
+              <w:t>Non Défini</w:t>
+            </w:r>
           </w:p>
         </w:tc>
         <w:tc>
           <w:tcPr>
-            <w:tcW w:w="1401" w:type="dxa"/>
+            <w:tcW w:w="1405" w:type="dxa"/>
             <w:tcBorders>
               <w:top w:val="single" w:sz="4" w:space="0" w:color="auto"/>
               <w:left w:val="single" w:sz="4" w:space="0" w:color="auto"/>
@@ -388,13 +392,13 @@
               <w:jc w:val="center"/>
             </w:pPr>
             <w:r>
-              <w:t>10/01/2025</w:t>
+              <w:t>Non Défini</w:t>
             </w:r>
           </w:p>
         </w:tc>
         <w:tc>
           <w:tcPr>
-            <w:tcW w:w="3657" w:type="dxa"/>
+            <w:tcW w:w="3655" w:type="dxa"/>
             <w:tcBorders>
               <w:top w:val="single" w:sz="4" w:space="0" w:color="auto"/>
               <w:left w:val="single" w:sz="4" w:space="0" w:color="auto"/>
@@ -444,7 +448,7 @@
         </w:trPr>
         <w:tc>
           <w:tcPr>
-            <w:tcW w:w="2817" w:type="dxa"/>
+            <w:tcW w:w="2816" w:type="dxa"/>
             <w:tcBorders>
               <w:top w:val="single" w:sz="4" w:space="0" w:color="auto"/>
               <w:left w:val="single" w:sz="4" w:space="0" w:color="auto"/>
@@ -475,7 +479,7 @@
         </w:tc>
         <w:tc>
           <w:tcPr>
-            <w:tcW w:w="2581" w:type="dxa"/>
+            <w:tcW w:w="2580" w:type="dxa"/>
             <w:tcBorders>
               <w:top w:val="single" w:sz="4" w:space="0" w:color="auto"/>
               <w:left w:val="single" w:sz="4" w:space="0" w:color="auto"/>
@@ -504,7 +508,7 @@
         </w:tc>
         <w:tc>
           <w:tcPr>
-            <w:tcW w:w="1401" w:type="dxa"/>
+            <w:tcW w:w="1405" w:type="dxa"/>
             <w:tcBorders>
               <w:top w:val="single" w:sz="4" w:space="0" w:color="auto"/>
               <w:left w:val="single" w:sz="4" w:space="0" w:color="auto"/>
@@ -525,7 +529,7 @@
         </w:tc>
         <w:tc>
           <w:tcPr>
-            <w:tcW w:w="3657" w:type="dxa"/>
+            <w:tcW w:w="3655" w:type="dxa"/>
             <w:tcBorders>
               <w:top w:val="single" w:sz="4" w:space="0" w:color="auto"/>
               <w:left w:val="single" w:sz="4" w:space="0" w:color="auto"/>
@@ -538,17 +542,36 @@
             <w:pPr>
               <w:pStyle w:val="Sansinterligne"/>
               <w:jc w:val="center"/>
+            </w:pPr>
+            <w:r>
               <w:rPr>
                 <w:b/>
                 <w:bCs/>
               </w:rPr>
-            </w:pPr>
-            <w:r>
+              <w:t>Non Actif</w:t>
+            </w:r>
+            <w:r>
+              <w:t> : données tarifaires</w:t>
+            </w:r>
+          </w:p>
+          <w:p>
+            <w:pPr>
+              <w:pStyle w:val="Sansinterligne"/>
+              <w:jc w:val="center"/>
               <w:rPr>
                 <w:b/>
                 <w:bCs/>
               </w:rPr>
-              <w:t>Non Défini</w:t>
+            </w:pPr>
+            <w:r>
+              <w:rPr>
+                <w:b/>
+                <w:bCs/>
+              </w:rPr>
+              <w:t>Non Actif</w:t>
+            </w:r>
+            <w:r>
+              <w:t> : plans fabrication</w:t>
             </w:r>
           </w:p>
         </w:tc>

</xml_diff>